<commit_message>
Update latest commits only bsd!
</commit_message>
<xml_diff>
--- a/דף סיכום העבודה.docx
+++ b/דף סיכום העבודה.docx
@@ -1,6 +1,6 @@
 
 <file path=word/document.xml><?xml version="1.0" encoding="utf-8"?>
-<w:document xmlns:wpc="http://schemas.microsoft.com/office/word/2010/wordprocessingCanvas" xmlns:cx="http://schemas.microsoft.com/office/drawing/2014/chartex" xmlns:cx1="http://schemas.microsoft.com/office/drawing/2015/9/8/chartex" xmlns:cx2="http://schemas.microsoft.com/office/drawing/2015/10/21/chartex" xmlns:cx3="http://schemas.microsoft.com/office/drawing/2016/5/9/chartex" xmlns:cx4="http://schemas.microsoft.com/office/drawing/2016/5/10/chartex" xmlns:cx5="http://schemas.microsoft.com/office/drawing/2016/5/11/chartex" xmlns:cx6="http://schemas.microsoft.com/office/drawing/2016/5/12/chartex" xmlns:cx7="http://schemas.microsoft.com/office/drawing/2016/5/13/chartex" xmlns:cx8="http://schemas.microsoft.com/office/drawing/2016/5/14/chartex" xmlns:mc="http://schemas.openxmlformats.org/markup-compatibility/2006" xmlns:aink="http://schemas.microsoft.com/office/drawing/2016/ink" xmlns:am3d="http://schemas.microsoft.com/office/drawing/2017/model3d" xmlns:o="urn:schemas-microsoft-com:office:office" xmlns:r="http://schemas.openxmlformats.org/officeDocument/2006/relationships" xmlns:m="http://schemas.openxmlformats.org/officeDocument/2006/math" xmlns:v="urn:schemas-microsoft-com:vml" xmlns:wp14="http://schemas.microsoft.com/office/word/2010/wordprocessingDrawing" xmlns:wp="http://schemas.openxmlformats.org/drawingml/2006/wordprocessingDrawing" xmlns:w10="urn:schemas-microsoft-com:office:word" xmlns:w="http://schemas.openxmlformats.org/wordprocessingml/2006/main" xmlns:w14="http://schemas.microsoft.com/office/word/2010/wordml" xmlns:w15="http://schemas.microsoft.com/office/word/2012/wordml" xmlns:w16cex="http://schemas.microsoft.com/office/word/2018/wordml/cex" xmlns:w16cid="http://schemas.microsoft.com/office/word/2016/wordml/cid" xmlns:w16="http://schemas.microsoft.com/office/word/2018/wordml" xmlns:w16se="http://schemas.microsoft.com/office/word/2015/wordml/symex" xmlns:wpg="http://schemas.microsoft.com/office/word/2010/wordprocessingGroup" xmlns:wpi="http://schemas.microsoft.com/office/word/2010/wordprocessingInk" xmlns:wne="http://schemas.microsoft.com/office/word/2006/wordml" xmlns:wps="http://schemas.microsoft.com/office/word/2010/wordprocessingShape" mc:Ignorable="w14 w15 w16se w16cid w16 w16cex wp14">
+<w:document xmlns:wpc="http://schemas.microsoft.com/office/word/2010/wordprocessingCanvas" xmlns:cx="http://schemas.microsoft.com/office/drawing/2014/chartex" xmlns:mc="http://schemas.openxmlformats.org/markup-compatibility/2006" xmlns:o="urn:schemas-microsoft-com:office:office" xmlns:r="http://schemas.openxmlformats.org/officeDocument/2006/relationships" xmlns:m="http://schemas.openxmlformats.org/officeDocument/2006/math" xmlns:v="urn:schemas-microsoft-com:vml" xmlns:wp14="http://schemas.microsoft.com/office/word/2010/wordprocessingDrawing" xmlns:wp="http://schemas.openxmlformats.org/drawingml/2006/wordprocessingDrawing" xmlns:w10="urn:schemas-microsoft-com:office:word" xmlns:w="http://schemas.openxmlformats.org/wordprocessingml/2006/main" xmlns:w14="http://schemas.microsoft.com/office/word/2010/wordml" xmlns:w15="http://schemas.microsoft.com/office/word/2012/wordml" xmlns:w16se="http://schemas.microsoft.com/office/word/2015/wordml/symex" xmlns:wpg="http://schemas.microsoft.com/office/word/2010/wordprocessingGroup" xmlns:wpi="http://schemas.microsoft.com/office/word/2010/wordprocessingInk" xmlns:wne="http://schemas.microsoft.com/office/word/2006/wordml" xmlns:wps="http://schemas.microsoft.com/office/word/2010/wordprocessingShape" mc:Ignorable="w14 w15 w16se wp14">
   <w:body>
     <w:p>
       <w:pPr>
@@ -370,17 +370,39 @@
           <w:szCs w:val="32"/>
           <w:rtl/>
         </w:rPr>
-        <w:t xml:space="preserve"> זמרים פופולאריים, תגובות אחרונות ולינקים.</w:t>
-      </w:r>
-    </w:p>
-    <w:p>
-      <w:pPr>
-        <w:rPr>
-          <w:rFonts w:ascii="Fb Reforma Light" w:hAnsi="Fb Reforma Light" w:cs="Fb Reforma Light"/>
-          <w:sz w:val="32"/>
-          <w:szCs w:val="32"/>
-        </w:rPr>
-      </w:pPr>
+        <w:t xml:space="preserve"> </w:t>
+      </w:r>
+      <w:r>
+        <w:rPr>
+          <w:rFonts w:ascii="Fb Reforma Light" w:hAnsi="Fb Reforma Light" w:cs="Fb Reforma Light" w:hint="cs"/>
+          <w:color w:val="A6A6A6" w:themeColor="background1" w:themeShade="A6"/>
+          <w:sz w:val="32"/>
+          <w:szCs w:val="32"/>
+          <w:rtl/>
+        </w:rPr>
+        <w:t xml:space="preserve">זמרים פופולאריים, </w:t>
+      </w:r>
+      <w:r>
+        <w:rPr>
+          <w:rFonts w:ascii="Fb Reforma Light" w:hAnsi="Fb Reforma Light" w:cs="Fb Reforma Light" w:hint="cs"/>
+          <w:color w:val="0070C0"/>
+          <w:sz w:val="32"/>
+          <w:szCs w:val="32"/>
+          <w:rtl/>
+        </w:rPr>
+        <w:t>תגובות אחרונות ולינקים.</w:t>
+      </w:r>
+    </w:p>
+    <w:p>
+      <w:pPr>
+        <w:rPr>
+          <w:rFonts w:ascii="Fb Reforma Light" w:hAnsi="Fb Reforma Light" w:cs="Fb Reforma Light"/>
+          <w:sz w:val="32"/>
+          <w:szCs w:val="32"/>
+        </w:rPr>
+      </w:pPr>
+      <w:bookmarkStart w:id="0" w:name="_GoBack"/>
+      <w:bookmarkEnd w:id="0"/>
     </w:p>
     <w:p>
       <w:pPr>
@@ -414,14 +436,16 @@
       <w:pPr>
         <w:rPr>
           <w:rFonts w:ascii="Fb Reforma Light" w:hAnsi="Fb Reforma Light" w:cs="Fb Reforma Light"/>
-          <w:sz w:val="32"/>
-          <w:szCs w:val="32"/>
-          <w:rtl/>
-        </w:rPr>
-      </w:pPr>
-      <w:r>
-        <w:rPr>
-          <w:rFonts w:ascii="Fb Reforma Light" w:hAnsi="Fb Reforma Light" w:cs="Fb Reforma Light" w:hint="cs"/>
+          <w:color w:val="70AD47" w:themeColor="accent6"/>
+          <w:sz w:val="32"/>
+          <w:szCs w:val="32"/>
+          <w:rtl/>
+        </w:rPr>
+      </w:pPr>
+      <w:r>
+        <w:rPr>
+          <w:rFonts w:ascii="Fb Reforma Light" w:hAnsi="Fb Reforma Light" w:cs="Fb Reforma Light" w:hint="cs"/>
+          <w:color w:val="70AD47" w:themeColor="accent6"/>
           <w:sz w:val="32"/>
           <w:szCs w:val="32"/>
           <w:rtl/>
@@ -433,20 +457,32 @@
       <w:pPr>
         <w:rPr>
           <w:rFonts w:ascii="Fb Reforma Light" w:hAnsi="Fb Reforma Light" w:cs="Fb Reforma Light"/>
-          <w:sz w:val="32"/>
-          <w:szCs w:val="32"/>
-          <w:rtl/>
-        </w:rPr>
-      </w:pPr>
-      <w:r>
-        <w:rPr>
-          <w:rFonts w:ascii="Fb Reforma Light" w:hAnsi="Fb Reforma Light" w:cs="Fb Reforma Light" w:hint="cs"/>
+          <w:color w:val="FF0000"/>
+          <w:sz w:val="32"/>
+          <w:szCs w:val="32"/>
+          <w:rtl/>
+        </w:rPr>
+      </w:pPr>
+      <w:r>
+        <w:rPr>
+          <w:rFonts w:ascii="Fb Reforma Light" w:hAnsi="Fb Reforma Light" w:cs="Fb Reforma Light" w:hint="cs"/>
+          <w:color w:val="FF0000"/>
           <w:sz w:val="32"/>
           <w:szCs w:val="32"/>
           <w:rtl/>
         </w:rPr>
         <w:t>לסדר את החיפוש הראשי.</w:t>
       </w:r>
+      <w:r>
+        <w:rPr>
+          <w:rFonts w:ascii="Fb Reforma Light" w:hAnsi="Fb Reforma Light" w:cs="Fb Reforma Light" w:hint="cs"/>
+          <w:color w:val="FF0000"/>
+          <w:sz w:val="32"/>
+          <w:szCs w:val="32"/>
+          <w:rtl/>
+        </w:rPr>
+        <w:t xml:space="preserve"> (צריך לחשוב ביחד איך עושים.)</w:t>
+      </w:r>
     </w:p>
     <w:p>
       <w:pPr>
@@ -802,7 +838,27 @@
           <w:szCs w:val="32"/>
           <w:rtl/>
         </w:rPr>
-        <w:t>ולסדר את הכתבות שבאמצע לאחרי התגובות.</w:t>
+        <w:t xml:space="preserve">ולסדר את הכתבות שבאמצע </w:t>
+      </w:r>
+      <w:proofErr w:type="spellStart"/>
+      <w:r>
+        <w:rPr>
+          <w:rFonts w:ascii="Fb Reforma Light" w:hAnsi="Fb Reforma Light" w:cs="Fb Reforma Light" w:hint="cs"/>
+          <w:sz w:val="32"/>
+          <w:szCs w:val="32"/>
+          <w:rtl/>
+        </w:rPr>
+        <w:t>לאחרי</w:t>
+      </w:r>
+      <w:proofErr w:type="spellEnd"/>
+      <w:r>
+        <w:rPr>
+          <w:rFonts w:ascii="Fb Reforma Light" w:hAnsi="Fb Reforma Light" w:cs="Fb Reforma Light" w:hint="cs"/>
+          <w:sz w:val="32"/>
+          <w:szCs w:val="32"/>
+          <w:rtl/>
+        </w:rPr>
+        <w:t xml:space="preserve"> התגובות.</w:t>
       </w:r>
     </w:p>
     <w:p>
@@ -1150,7 +1206,47 @@
           <w:szCs w:val="32"/>
           <w:rtl/>
         </w:rPr>
-        <w:t xml:space="preserve"> קול פליי ולהוסיף בלמטה.</w:t>
+        <w:t xml:space="preserve"> קול </w:t>
+      </w:r>
+      <w:proofErr w:type="spellStart"/>
+      <w:r>
+        <w:rPr>
+          <w:rFonts w:ascii="Cambria" w:hAnsi="Cambria" w:cs="Fb Reforma Light" w:hint="cs"/>
+          <w:sz w:val="32"/>
+          <w:szCs w:val="32"/>
+          <w:rtl/>
+        </w:rPr>
+        <w:t>פליי</w:t>
+      </w:r>
+      <w:proofErr w:type="spellEnd"/>
+      <w:r>
+        <w:rPr>
+          <w:rFonts w:ascii="Cambria" w:hAnsi="Cambria" w:cs="Fb Reforma Light" w:hint="cs"/>
+          <w:sz w:val="32"/>
+          <w:szCs w:val="32"/>
+          <w:rtl/>
+        </w:rPr>
+        <w:t xml:space="preserve"> ולהוסיף </w:t>
+      </w:r>
+      <w:proofErr w:type="spellStart"/>
+      <w:r>
+        <w:rPr>
+          <w:rFonts w:ascii="Cambria" w:hAnsi="Cambria" w:cs="Fb Reforma Light" w:hint="cs"/>
+          <w:sz w:val="32"/>
+          <w:szCs w:val="32"/>
+          <w:rtl/>
+        </w:rPr>
+        <w:t>בלמטה</w:t>
+      </w:r>
+      <w:proofErr w:type="spellEnd"/>
+      <w:r>
+        <w:rPr>
+          <w:rFonts w:ascii="Cambria" w:hAnsi="Cambria" w:cs="Fb Reforma Light" w:hint="cs"/>
+          <w:sz w:val="32"/>
+          <w:szCs w:val="32"/>
+          <w:rtl/>
+        </w:rPr>
+        <w:t>.</w:t>
       </w:r>
     </w:p>
     <w:p>
@@ -1393,7 +1489,7 @@
 </file>
 
 <file path=word/endnotes.xml><?xml version="1.0" encoding="utf-8"?>
-<w:endnotes xmlns:wpc="http://schemas.microsoft.com/office/word/2010/wordprocessingCanvas" xmlns:cx="http://schemas.microsoft.com/office/drawing/2014/chartex" xmlns:cx1="http://schemas.microsoft.com/office/drawing/2015/9/8/chartex" xmlns:cx2="http://schemas.microsoft.com/office/drawing/2015/10/21/chartex" xmlns:cx3="http://schemas.microsoft.com/office/drawing/2016/5/9/chartex" xmlns:cx4="http://schemas.microsoft.com/office/drawing/2016/5/10/chartex" xmlns:cx5="http://schemas.microsoft.com/office/drawing/2016/5/11/chartex" xmlns:cx6="http://schemas.microsoft.com/office/drawing/2016/5/12/chartex" xmlns:cx7="http://schemas.microsoft.com/office/drawing/2016/5/13/chartex" xmlns:cx8="http://schemas.microsoft.com/office/drawing/2016/5/14/chartex" xmlns:mc="http://schemas.openxmlformats.org/markup-compatibility/2006" xmlns:aink="http://schemas.microsoft.com/office/drawing/2016/ink" xmlns:am3d="http://schemas.microsoft.com/office/drawing/2017/model3d" xmlns:o="urn:schemas-microsoft-com:office:office" xmlns:r="http://schemas.openxmlformats.org/officeDocument/2006/relationships" xmlns:m="http://schemas.openxmlformats.org/officeDocument/2006/math" xmlns:v="urn:schemas-microsoft-com:vml" xmlns:wp14="http://schemas.microsoft.com/office/word/2010/wordprocessingDrawing" xmlns:wp="http://schemas.openxmlformats.org/drawingml/2006/wordprocessingDrawing" xmlns:w10="urn:schemas-microsoft-com:office:word" xmlns:w="http://schemas.openxmlformats.org/wordprocessingml/2006/main" xmlns:w14="http://schemas.microsoft.com/office/word/2010/wordml" xmlns:w15="http://schemas.microsoft.com/office/word/2012/wordml" xmlns:w16cex="http://schemas.microsoft.com/office/word/2018/wordml/cex" xmlns:w16cid="http://schemas.microsoft.com/office/word/2016/wordml/cid" xmlns:w16="http://schemas.microsoft.com/office/word/2018/wordml" xmlns:w16se="http://schemas.microsoft.com/office/word/2015/wordml/symex" xmlns:wpg="http://schemas.microsoft.com/office/word/2010/wordprocessingGroup" xmlns:wpi="http://schemas.microsoft.com/office/word/2010/wordprocessingInk" xmlns:wne="http://schemas.microsoft.com/office/word/2006/wordml" xmlns:wps="http://schemas.microsoft.com/office/word/2010/wordprocessingShape" mc:Ignorable="w14 w15 w16se w16cid w16 w16cex wp14">
+<w:endnotes xmlns:wpc="http://schemas.microsoft.com/office/word/2010/wordprocessingCanvas" xmlns:cx="http://schemas.microsoft.com/office/drawing/2014/chartex" xmlns:mc="http://schemas.openxmlformats.org/markup-compatibility/2006" xmlns:o="urn:schemas-microsoft-com:office:office" xmlns:r="http://schemas.openxmlformats.org/officeDocument/2006/relationships" xmlns:m="http://schemas.openxmlformats.org/officeDocument/2006/math" xmlns:v="urn:schemas-microsoft-com:vml" xmlns:wp14="http://schemas.microsoft.com/office/word/2010/wordprocessingDrawing" xmlns:wp="http://schemas.openxmlformats.org/drawingml/2006/wordprocessingDrawing" xmlns:w10="urn:schemas-microsoft-com:office:word" xmlns:w="http://schemas.openxmlformats.org/wordprocessingml/2006/main" xmlns:w14="http://schemas.microsoft.com/office/word/2010/wordml" xmlns:w15="http://schemas.microsoft.com/office/word/2012/wordml" xmlns:w16se="http://schemas.microsoft.com/office/word/2015/wordml/symex" xmlns:wpg="http://schemas.microsoft.com/office/word/2010/wordprocessingGroup" xmlns:wpi="http://schemas.microsoft.com/office/word/2010/wordprocessingInk" xmlns:wne="http://schemas.microsoft.com/office/word/2006/wordml" xmlns:wps="http://schemas.microsoft.com/office/word/2010/wordprocessingShape" mc:Ignorable="w14 w15 w16se wp14">
   <w:endnote w:type="separator" w:id="-1">
     <w:p>
       <w:pPr>
@@ -1418,7 +1514,7 @@
 </file>
 
 <file path=word/footnotes.xml><?xml version="1.0" encoding="utf-8"?>
-<w:footnotes xmlns:wpc="http://schemas.microsoft.com/office/word/2010/wordprocessingCanvas" xmlns:cx="http://schemas.microsoft.com/office/drawing/2014/chartex" xmlns:cx1="http://schemas.microsoft.com/office/drawing/2015/9/8/chartex" xmlns:cx2="http://schemas.microsoft.com/office/drawing/2015/10/21/chartex" xmlns:cx3="http://schemas.microsoft.com/office/drawing/2016/5/9/chartex" xmlns:cx4="http://schemas.microsoft.com/office/drawing/2016/5/10/chartex" xmlns:cx5="http://schemas.microsoft.com/office/drawing/2016/5/11/chartex" xmlns:cx6="http://schemas.microsoft.com/office/drawing/2016/5/12/chartex" xmlns:cx7="http://schemas.microsoft.com/office/drawing/2016/5/13/chartex" xmlns:cx8="http://schemas.microsoft.com/office/drawing/2016/5/14/chartex" xmlns:mc="http://schemas.openxmlformats.org/markup-compatibility/2006" xmlns:aink="http://schemas.microsoft.com/office/drawing/2016/ink" xmlns:am3d="http://schemas.microsoft.com/office/drawing/2017/model3d" xmlns:o="urn:schemas-microsoft-com:office:office" xmlns:r="http://schemas.openxmlformats.org/officeDocument/2006/relationships" xmlns:m="http://schemas.openxmlformats.org/officeDocument/2006/math" xmlns:v="urn:schemas-microsoft-com:vml" xmlns:wp14="http://schemas.microsoft.com/office/word/2010/wordprocessingDrawing" xmlns:wp="http://schemas.openxmlformats.org/drawingml/2006/wordprocessingDrawing" xmlns:w10="urn:schemas-microsoft-com:office:word" xmlns:w="http://schemas.openxmlformats.org/wordprocessingml/2006/main" xmlns:w14="http://schemas.microsoft.com/office/word/2010/wordml" xmlns:w15="http://schemas.microsoft.com/office/word/2012/wordml" xmlns:w16cex="http://schemas.microsoft.com/office/word/2018/wordml/cex" xmlns:w16cid="http://schemas.microsoft.com/office/word/2016/wordml/cid" xmlns:w16="http://schemas.microsoft.com/office/word/2018/wordml" xmlns:w16se="http://schemas.microsoft.com/office/word/2015/wordml/symex" xmlns:wpg="http://schemas.microsoft.com/office/word/2010/wordprocessingGroup" xmlns:wpi="http://schemas.microsoft.com/office/word/2010/wordprocessingInk" xmlns:wne="http://schemas.microsoft.com/office/word/2006/wordml" xmlns:wps="http://schemas.microsoft.com/office/word/2010/wordprocessingShape" mc:Ignorable="w14 w15 w16se w16cid w16 w16cex wp14">
+<w:footnotes xmlns:wpc="http://schemas.microsoft.com/office/word/2010/wordprocessingCanvas" xmlns:cx="http://schemas.microsoft.com/office/drawing/2014/chartex" xmlns:mc="http://schemas.openxmlformats.org/markup-compatibility/2006" xmlns:o="urn:schemas-microsoft-com:office:office" xmlns:r="http://schemas.openxmlformats.org/officeDocument/2006/relationships" xmlns:m="http://schemas.openxmlformats.org/officeDocument/2006/math" xmlns:v="urn:schemas-microsoft-com:vml" xmlns:wp14="http://schemas.microsoft.com/office/word/2010/wordprocessingDrawing" xmlns:wp="http://schemas.openxmlformats.org/drawingml/2006/wordprocessingDrawing" xmlns:w10="urn:schemas-microsoft-com:office:word" xmlns:w="http://schemas.openxmlformats.org/wordprocessingml/2006/main" xmlns:w14="http://schemas.microsoft.com/office/word/2010/wordml" xmlns:w15="http://schemas.microsoft.com/office/word/2012/wordml" xmlns:w16se="http://schemas.microsoft.com/office/word/2015/wordml/symex" xmlns:wpg="http://schemas.microsoft.com/office/word/2010/wordprocessingGroup" xmlns:wpi="http://schemas.microsoft.com/office/word/2010/wordprocessingInk" xmlns:wne="http://schemas.microsoft.com/office/word/2006/wordml" xmlns:wps="http://schemas.microsoft.com/office/word/2010/wordprocessingShape" mc:Ignorable="w14 w15 w16se wp14">
   <w:footnote w:type="separator" w:id="-1">
     <w:p>
       <w:pPr>
@@ -1443,7 +1539,7 @@
 </file>
 
 <file path=word/header1.xml><?xml version="1.0" encoding="utf-8"?>
-<w:hdr xmlns:wpc="http://schemas.microsoft.com/office/word/2010/wordprocessingCanvas" xmlns:cx="http://schemas.microsoft.com/office/drawing/2014/chartex" xmlns:cx1="http://schemas.microsoft.com/office/drawing/2015/9/8/chartex" xmlns:cx2="http://schemas.microsoft.com/office/drawing/2015/10/21/chartex" xmlns:cx3="http://schemas.microsoft.com/office/drawing/2016/5/9/chartex" xmlns:cx4="http://schemas.microsoft.com/office/drawing/2016/5/10/chartex" xmlns:cx5="http://schemas.microsoft.com/office/drawing/2016/5/11/chartex" xmlns:cx6="http://schemas.microsoft.com/office/drawing/2016/5/12/chartex" xmlns:cx7="http://schemas.microsoft.com/office/drawing/2016/5/13/chartex" xmlns:cx8="http://schemas.microsoft.com/office/drawing/2016/5/14/chartex" xmlns:mc="http://schemas.openxmlformats.org/markup-compatibility/2006" xmlns:aink="http://schemas.microsoft.com/office/drawing/2016/ink" xmlns:am3d="http://schemas.microsoft.com/office/drawing/2017/model3d" xmlns:o="urn:schemas-microsoft-com:office:office" xmlns:r="http://schemas.openxmlformats.org/officeDocument/2006/relationships" xmlns:m="http://schemas.openxmlformats.org/officeDocument/2006/math" xmlns:v="urn:schemas-microsoft-com:vml" xmlns:wp14="http://schemas.microsoft.com/office/word/2010/wordprocessingDrawing" xmlns:wp="http://schemas.openxmlformats.org/drawingml/2006/wordprocessingDrawing" xmlns:w10="urn:schemas-microsoft-com:office:word" xmlns:w="http://schemas.openxmlformats.org/wordprocessingml/2006/main" xmlns:w14="http://schemas.microsoft.com/office/word/2010/wordml" xmlns:w15="http://schemas.microsoft.com/office/word/2012/wordml" xmlns:w16cex="http://schemas.microsoft.com/office/word/2018/wordml/cex" xmlns:w16cid="http://schemas.microsoft.com/office/word/2016/wordml/cid" xmlns:w16="http://schemas.microsoft.com/office/word/2018/wordml" xmlns:w16se="http://schemas.microsoft.com/office/word/2015/wordml/symex" xmlns:wpg="http://schemas.microsoft.com/office/word/2010/wordprocessingGroup" xmlns:wpi="http://schemas.microsoft.com/office/word/2010/wordprocessingInk" xmlns:wne="http://schemas.microsoft.com/office/word/2006/wordml" xmlns:wps="http://schemas.microsoft.com/office/word/2010/wordprocessingShape" mc:Ignorable="w14 w15 w16se w16cid w16 w16cex wp14">
+<w:hdr xmlns:wpc="http://schemas.microsoft.com/office/word/2010/wordprocessingCanvas" xmlns:cx="http://schemas.microsoft.com/office/drawing/2014/chartex" xmlns:mc="http://schemas.openxmlformats.org/markup-compatibility/2006" xmlns:o="urn:schemas-microsoft-com:office:office" xmlns:r="http://schemas.openxmlformats.org/officeDocument/2006/relationships" xmlns:m="http://schemas.openxmlformats.org/officeDocument/2006/math" xmlns:v="urn:schemas-microsoft-com:vml" xmlns:wp14="http://schemas.microsoft.com/office/word/2010/wordprocessingDrawing" xmlns:wp="http://schemas.openxmlformats.org/drawingml/2006/wordprocessingDrawing" xmlns:w10="urn:schemas-microsoft-com:office:word" xmlns:w="http://schemas.openxmlformats.org/wordprocessingml/2006/main" xmlns:w14="http://schemas.microsoft.com/office/word/2010/wordml" xmlns:w15="http://schemas.microsoft.com/office/word/2012/wordml" xmlns:w16se="http://schemas.microsoft.com/office/word/2015/wordml/symex" xmlns:wpg="http://schemas.microsoft.com/office/word/2010/wordprocessingGroup" xmlns:wpi="http://schemas.microsoft.com/office/word/2010/wordprocessingInk" xmlns:wne="http://schemas.microsoft.com/office/word/2006/wordml" xmlns:wps="http://schemas.microsoft.com/office/word/2010/wordprocessingShape" mc:Ignorable="w14 w15 w16se wp14">
   <w:p>
     <w:pPr>
       <w:pStyle w:val="a3"/>
@@ -1467,7 +1563,7 @@
 </file>
 
 <file path=word/styles.xml><?xml version="1.0" encoding="utf-8"?>
-<w:styles xmlns:mc="http://schemas.openxmlformats.org/markup-compatibility/2006" xmlns:r="http://schemas.openxmlformats.org/officeDocument/2006/relationships" xmlns:w="http://schemas.openxmlformats.org/wordprocessingml/2006/main" xmlns:w14="http://schemas.microsoft.com/office/word/2010/wordml" xmlns:w15="http://schemas.microsoft.com/office/word/2012/wordml" xmlns:w16cex="http://schemas.microsoft.com/office/word/2018/wordml/cex" xmlns:w16cid="http://schemas.microsoft.com/office/word/2016/wordml/cid" xmlns:w16="http://schemas.microsoft.com/office/word/2018/wordml" xmlns:w16se="http://schemas.microsoft.com/office/word/2015/wordml/symex" mc:Ignorable="w14 w15 w16se w16cid w16 w16cex">
+<w:styles xmlns:mc="http://schemas.openxmlformats.org/markup-compatibility/2006" xmlns:r="http://schemas.openxmlformats.org/officeDocument/2006/relationships" xmlns:w="http://schemas.openxmlformats.org/wordprocessingml/2006/main" xmlns:w14="http://schemas.microsoft.com/office/word/2010/wordml" xmlns:w15="http://schemas.microsoft.com/office/word/2012/wordml" xmlns:w16se="http://schemas.microsoft.com/office/word/2015/wordml/symex" mc:Ignorable="w14 w15 w16se">
   <w:docDefaults>
     <w:rPrDefault>
       <w:rPr>
@@ -1483,7 +1579,7 @@
       </w:pPr>
     </w:pPrDefault>
   </w:docDefaults>
-  <w:latentStyles w:defLockedState="0" w:defUIPriority="99" w:defSemiHidden="0" w:defUnhideWhenUsed="0" w:defQFormat="0" w:count="376">
+  <w:latentStyles w:defLockedState="0" w:defUIPriority="99" w:defSemiHidden="0" w:defUnhideWhenUsed="0" w:defQFormat="0" w:count="371">
     <w:lsdException w:name="Normal" w:uiPriority="0" w:qFormat="1"/>
     <w:lsdException w:name="heading 1" w:uiPriority="9" w:qFormat="1"/>
     <w:lsdException w:name="heading 2" w:semiHidden="1" w:uiPriority="9" w:unhideWhenUsed="1" w:qFormat="1"/>
@@ -1589,6 +1685,7 @@
     <w:lsdException w:name="HTML Sample" w:semiHidden="1" w:unhideWhenUsed="1"/>
     <w:lsdException w:name="HTML Typewriter" w:semiHidden="1" w:unhideWhenUsed="1"/>
     <w:lsdException w:name="HTML Variable" w:semiHidden="1" w:unhideWhenUsed="1"/>
+    <w:lsdException w:name="Normal Table" w:semiHidden="1" w:unhideWhenUsed="1"/>
     <w:lsdException w:name="annotation subject" w:semiHidden="1" w:unhideWhenUsed="1"/>
     <w:lsdException w:name="No List" w:semiHidden="1" w:unhideWhenUsed="1"/>
     <w:lsdException w:name="Outline List 1" w:semiHidden="1" w:unhideWhenUsed="1"/>
@@ -1631,8 +1728,11 @@
     <w:lsdException w:name="Table Contemporary" w:semiHidden="1" w:unhideWhenUsed="1"/>
     <w:lsdException w:name="Table Elegant" w:semiHidden="1" w:unhideWhenUsed="1"/>
     <w:lsdException w:name="Table Professional" w:semiHidden="1" w:unhideWhenUsed="1"/>
+    <w:lsdException w:name="Table Subtle 1" w:semiHidden="1" w:unhideWhenUsed="1"/>
     <w:lsdException w:name="Table Subtle 2" w:semiHidden="1" w:unhideWhenUsed="1"/>
     <w:lsdException w:name="Table Web 1" w:semiHidden="1" w:unhideWhenUsed="1"/>
+    <w:lsdException w:name="Table Web 2" w:semiHidden="1" w:unhideWhenUsed="1"/>
+    <w:lsdException w:name="Table Web 3" w:semiHidden="1" w:unhideWhenUsed="1"/>
     <w:lsdException w:name="Balloon Text" w:semiHidden="1" w:unhideWhenUsed="1"/>
     <w:lsdException w:name="Table Grid" w:uiPriority="39"/>
     <w:lsdException w:name="Table Theme" w:semiHidden="1" w:unhideWhenUsed="1"/>
@@ -1851,11 +1951,6 @@
     <w:lsdException w:name="List Table 5 Dark Accent 6" w:uiPriority="50"/>
     <w:lsdException w:name="List Table 6 Colorful Accent 6" w:uiPriority="51"/>
     <w:lsdException w:name="List Table 7 Colorful Accent 6" w:uiPriority="52"/>
-    <w:lsdException w:name="Mention" w:semiHidden="1" w:unhideWhenUsed="1"/>
-    <w:lsdException w:name="Smart Hyperlink" w:semiHidden="1" w:unhideWhenUsed="1"/>
-    <w:lsdException w:name="Hashtag" w:semiHidden="1" w:unhideWhenUsed="1"/>
-    <w:lsdException w:name="Unresolved Mention" w:semiHidden="1" w:unhideWhenUsed="1"/>
-    <w:lsdException w:name="Smart Link" w:semiHidden="1" w:unhideWhenUsed="1"/>
   </w:latentStyles>
   <w:style w:type="paragraph" w:default="1" w:styleId="a">
     <w:name w:val="Normal"/>

</xml_diff>

<commit_message>
Updating generic items and db only bsd!
</commit_message>
<xml_diff>
--- a/דף סיכום העבודה.docx
+++ b/דף סיכום העבודה.docx
@@ -385,24 +385,34 @@
       <w:r>
         <w:rPr>
           <w:rFonts w:ascii="Fb Reforma Light" w:hAnsi="Fb Reforma Light" w:cs="Fb Reforma Light" w:hint="cs"/>
+          <w:color w:val="A6A6A6" w:themeColor="background1" w:themeShade="A6"/>
+          <w:sz w:val="32"/>
+          <w:szCs w:val="32"/>
+          <w:rtl/>
+        </w:rPr>
+        <w:t xml:space="preserve">תגובות אחרונות </w:t>
+      </w:r>
+      <w:r>
+        <w:rPr>
+          <w:rFonts w:ascii="Fb Reforma Light" w:hAnsi="Fb Reforma Light" w:cs="Fb Reforma Light" w:hint="cs"/>
           <w:color w:val="0070C0"/>
           <w:sz w:val="32"/>
           <w:szCs w:val="32"/>
           <w:rtl/>
         </w:rPr>
-        <w:t>תגובות אחרונות ולינקים.</w:t>
-      </w:r>
-    </w:p>
-    <w:p>
-      <w:pPr>
-        <w:rPr>
-          <w:rFonts w:ascii="Fb Reforma Light" w:hAnsi="Fb Reforma Light" w:cs="Fb Reforma Light"/>
-          <w:sz w:val="32"/>
-          <w:szCs w:val="32"/>
-        </w:rPr>
-      </w:pPr>
+        <w:t>ולינקים.</w:t>
+      </w:r>
       <w:bookmarkStart w:id="0" w:name="_GoBack"/>
       <w:bookmarkEnd w:id="0"/>
+    </w:p>
+    <w:p>
+      <w:pPr>
+        <w:rPr>
+          <w:rFonts w:ascii="Fb Reforma Light" w:hAnsi="Fb Reforma Light" w:cs="Fb Reforma Light"/>
+          <w:sz w:val="32"/>
+          <w:szCs w:val="32"/>
+        </w:rPr>
+      </w:pPr>
     </w:p>
     <w:p>
       <w:pPr>

</xml_diff>

<commit_message>
Arranging code at home page only bsd!
</commit_message>
<xml_diff>
--- a/דף סיכום העבודה.docx
+++ b/דף סיכום העבודה.docx
@@ -402,244 +402,300 @@
         </w:rPr>
         <w:t>ולינקים.</w:t>
       </w:r>
+    </w:p>
+    <w:p>
+      <w:pPr>
+        <w:rPr>
+          <w:rFonts w:ascii="Fb Reforma Light" w:hAnsi="Fb Reforma Light" w:cs="Fb Reforma Light"/>
+          <w:sz w:val="32"/>
+          <w:szCs w:val="32"/>
+        </w:rPr>
+      </w:pPr>
+    </w:p>
+    <w:p>
+      <w:pPr>
+        <w:rPr>
+          <w:rFonts w:ascii="Fb Reforma" w:hAnsi="Fb Reforma" w:cs="Fb Reforma"/>
+          <w:sz w:val="36"/>
+          <w:szCs w:val="36"/>
+          <w:rtl/>
+        </w:rPr>
+      </w:pPr>
+      <w:r>
+        <w:rPr>
+          <w:rFonts w:ascii="Fb Reforma" w:hAnsi="Fb Reforma" w:cs="Fb Reforma" w:hint="cs"/>
+          <w:sz w:val="36"/>
+          <w:szCs w:val="36"/>
+          <w:rtl/>
+        </w:rPr>
+        <w:t xml:space="preserve">דף של כל השירים </w:t>
+      </w:r>
+      <w:r>
+        <w:rPr>
+          <w:rFonts w:ascii="Fb Reforma" w:hAnsi="Fb Reforma" w:cs="Fb Reforma"/>
+          <w:sz w:val="36"/>
+          <w:szCs w:val="36"/>
+          <w:rtl/>
+        </w:rPr>
+        <w:t>–</w:t>
+      </w:r>
+    </w:p>
+    <w:p>
+      <w:pPr>
+        <w:rPr>
+          <w:rFonts w:ascii="Fb Reforma Light" w:hAnsi="Fb Reforma Light" w:cs="Fb Reforma Light" w:hint="cs"/>
+          <w:color w:val="A6A6A6" w:themeColor="background1" w:themeShade="A6"/>
+          <w:sz w:val="32"/>
+          <w:szCs w:val="32"/>
+          <w:rtl/>
+        </w:rPr>
+      </w:pPr>
+      <w:r>
+        <w:rPr>
+          <w:rFonts w:ascii="Fb Reforma Light" w:hAnsi="Fb Reforma Light" w:cs="Fb Reforma Light" w:hint="cs"/>
+          <w:color w:val="A6A6A6" w:themeColor="background1" w:themeShade="A6"/>
+          <w:sz w:val="32"/>
+          <w:szCs w:val="32"/>
+          <w:rtl/>
+        </w:rPr>
+        <w:t>שהשם של השיר יזוז עד הסוף...</w:t>
+      </w:r>
+      <w:r>
+        <w:rPr>
+          <w:rFonts w:ascii="Fb Reforma Light" w:hAnsi="Fb Reforma Light" w:cs="Fb Reforma Light" w:hint="cs"/>
+          <w:color w:val="A6A6A6" w:themeColor="background1" w:themeShade="A6"/>
+          <w:sz w:val="32"/>
+          <w:szCs w:val="32"/>
+          <w:rtl/>
+        </w:rPr>
+        <w:t xml:space="preserve"> </w:t>
+      </w:r>
+      <w:r>
+        <w:rPr>
+          <w:rFonts w:ascii="Fb Reforma Light" w:hAnsi="Fb Reforma Light" w:cs="Fb Reforma Light"/>
+          <w:color w:val="A6A6A6" w:themeColor="background1" w:themeShade="A6"/>
+          <w:sz w:val="32"/>
+          <w:szCs w:val="32"/>
+          <w:rtl/>
+        </w:rPr>
+        <w:t>–</w:t>
+      </w:r>
+      <w:r>
+        <w:rPr>
+          <w:rFonts w:ascii="Fb Reforma Light" w:hAnsi="Fb Reforma Light" w:cs="Fb Reforma Light" w:hint="cs"/>
+          <w:color w:val="A6A6A6" w:themeColor="background1" w:themeShade="A6"/>
+          <w:sz w:val="32"/>
+          <w:szCs w:val="32"/>
+          <w:rtl/>
+        </w:rPr>
+        <w:t xml:space="preserve"> ב"ה!!!</w:t>
+      </w:r>
+    </w:p>
+    <w:p>
+      <w:pPr>
+        <w:rPr>
+          <w:rFonts w:ascii="Fb Reforma Light" w:hAnsi="Fb Reforma Light" w:cs="Fb Reforma Light"/>
+          <w:color w:val="FF0000"/>
+          <w:sz w:val="32"/>
+          <w:szCs w:val="32"/>
+          <w:rtl/>
+        </w:rPr>
+      </w:pPr>
+      <w:r>
+        <w:rPr>
+          <w:rFonts w:ascii="Fb Reforma Light" w:hAnsi="Fb Reforma Light" w:cs="Fb Reforma Light" w:hint="cs"/>
+          <w:color w:val="FF0000"/>
+          <w:sz w:val="32"/>
+          <w:szCs w:val="32"/>
+          <w:rtl/>
+        </w:rPr>
+        <w:t>לסדר את החיפוש הראשי.</w:t>
+      </w:r>
+      <w:r>
+        <w:rPr>
+          <w:rFonts w:ascii="Fb Reforma Light" w:hAnsi="Fb Reforma Light" w:cs="Fb Reforma Light" w:hint="cs"/>
+          <w:color w:val="FF0000"/>
+          <w:sz w:val="32"/>
+          <w:szCs w:val="32"/>
+          <w:rtl/>
+        </w:rPr>
+        <w:t xml:space="preserve"> (צריך לחשוב ביחד איך עושים.)</w:t>
+      </w:r>
+    </w:p>
+    <w:p>
+      <w:pPr>
+        <w:rPr>
+          <w:rFonts w:ascii="Fb Reforma Light" w:hAnsi="Fb Reforma Light" w:cs="Fb Reforma Light"/>
+          <w:color w:val="70AD47" w:themeColor="accent6"/>
+          <w:sz w:val="32"/>
+          <w:szCs w:val="32"/>
+          <w:rtl/>
+        </w:rPr>
+      </w:pPr>
+      <w:r>
+        <w:rPr>
+          <w:rFonts w:ascii="Fb Reforma Light" w:hAnsi="Fb Reforma Light" w:cs="Fb Reforma Light" w:hint="cs"/>
+          <w:color w:val="70AD47" w:themeColor="accent6"/>
+          <w:sz w:val="32"/>
+          <w:szCs w:val="32"/>
+          <w:rtl/>
+        </w:rPr>
+        <w:t>לסדר ש</w:t>
+      </w:r>
+      <w:r>
+        <w:rPr>
+          <w:rFonts w:ascii="Fb Reforma Light" w:hAnsi="Fb Reforma Light" w:cs="Fb Reforma Light" w:hint="cs"/>
+          <w:color w:val="70AD47" w:themeColor="accent6"/>
+          <w:sz w:val="32"/>
+          <w:szCs w:val="32"/>
+          <w:rtl/>
+        </w:rPr>
+        <w:t>י</w:t>
+      </w:r>
+      <w:r>
+        <w:rPr>
+          <w:rFonts w:ascii="Fb Reforma Light" w:hAnsi="Fb Reforma Light" w:cs="Fb Reforma Light" w:hint="cs"/>
+          <w:color w:val="70AD47" w:themeColor="accent6"/>
+          <w:sz w:val="32"/>
+          <w:szCs w:val="32"/>
+          <w:rtl/>
+        </w:rPr>
+        <w:t>מיין לפי מה שבוחרים ויסמן את האופציה שנבחרה.</w:t>
+      </w:r>
+    </w:p>
+    <w:p>
+      <w:pPr>
+        <w:rPr>
+          <w:rFonts w:ascii="Fb Reforma Light" w:hAnsi="Fb Reforma Light" w:cs="Fb Reforma Light"/>
+          <w:color w:val="70AD47" w:themeColor="accent6"/>
+          <w:sz w:val="32"/>
+          <w:szCs w:val="32"/>
+          <w:rtl/>
+        </w:rPr>
+      </w:pPr>
+      <w:r>
+        <w:rPr>
+          <w:rFonts w:ascii="Fb Reforma Light" w:hAnsi="Fb Reforma Light" w:cs="Fb Reforma Light" w:hint="cs"/>
+          <w:color w:val="70AD47" w:themeColor="accent6"/>
+          <w:sz w:val="32"/>
+          <w:szCs w:val="32"/>
+          <w:rtl/>
+        </w:rPr>
+        <w:t xml:space="preserve">לסדר </w:t>
+      </w:r>
+      <w:r>
+        <w:rPr>
+          <w:rFonts w:ascii="Fb Reforma Light" w:hAnsi="Fb Reforma Light" w:cs="Fb Reforma Light"/>
+          <w:color w:val="70AD47" w:themeColor="accent6"/>
+          <w:sz w:val="32"/>
+          <w:szCs w:val="32"/>
+          <w:rtl/>
+        </w:rPr>
+        <w:t>–</w:t>
+      </w:r>
+      <w:r>
+        <w:rPr>
+          <w:rFonts w:ascii="Fb Reforma Light" w:hAnsi="Fb Reforma Light" w:cs="Fb Reforma Light" w:hint="cs"/>
+          <w:color w:val="70AD47" w:themeColor="accent6"/>
+          <w:sz w:val="32"/>
+          <w:szCs w:val="32"/>
+          <w:rtl/>
+        </w:rPr>
+        <w:t xml:space="preserve"> סדר עולה/ יורד.</w:t>
+      </w:r>
+    </w:p>
+    <w:p>
+      <w:pPr>
+        <w:rPr>
+          <w:rFonts w:ascii="Fb Reforma Light" w:hAnsi="Fb Reforma Light" w:cs="Fb Reforma Light"/>
+          <w:color w:val="0070C0"/>
+          <w:sz w:val="32"/>
+          <w:szCs w:val="32"/>
+          <w:rtl/>
+        </w:rPr>
+      </w:pPr>
+      <w:r>
+        <w:rPr>
+          <w:rFonts w:ascii="Fb Reforma Light" w:hAnsi="Fb Reforma Light" w:cs="Fb Reforma Light" w:hint="cs"/>
+          <w:color w:val="0070C0"/>
+          <w:sz w:val="32"/>
+          <w:szCs w:val="32"/>
+          <w:rtl/>
+        </w:rPr>
+        <w:t xml:space="preserve">שיהיה כתוב איפשהו </w:t>
+      </w:r>
+      <w:r>
+        <w:rPr>
+          <w:rFonts w:ascii="Fb Reforma Light" w:hAnsi="Fb Reforma Light" w:cs="Fb Reforma Light"/>
+          <w:color w:val="0070C0"/>
+          <w:sz w:val="32"/>
+          <w:szCs w:val="32"/>
+          <w:rtl/>
+        </w:rPr>
+        <w:t>–</w:t>
+      </w:r>
+      <w:r>
+        <w:rPr>
+          <w:rFonts w:ascii="Fb Reforma Light" w:hAnsi="Fb Reforma Light" w:cs="Fb Reforma Light" w:hint="cs"/>
+          <w:color w:val="0070C0"/>
+          <w:sz w:val="32"/>
+          <w:szCs w:val="32"/>
+          <w:rtl/>
+        </w:rPr>
+        <w:t xml:space="preserve"> שם השיר.</w:t>
+      </w:r>
+    </w:p>
+    <w:p>
+      <w:pPr>
+        <w:rPr>
+          <w:rFonts w:ascii="Fb Reforma Light" w:hAnsi="Fb Reforma Light" w:cs="Fb Reforma Light"/>
+          <w:color w:val="0070C0"/>
+          <w:sz w:val="32"/>
+          <w:szCs w:val="32"/>
+          <w:rtl/>
+        </w:rPr>
+      </w:pPr>
+      <w:r>
+        <w:rPr>
+          <w:rFonts w:ascii="Fb Reforma Light" w:hAnsi="Fb Reforma Light" w:cs="Fb Reforma Light" w:hint="cs"/>
+          <w:color w:val="0070C0"/>
+          <w:sz w:val="32"/>
+          <w:szCs w:val="32"/>
+          <w:rtl/>
+        </w:rPr>
+        <w:t xml:space="preserve">להחליף </w:t>
+      </w:r>
+      <w:r>
+        <w:rPr>
+          <w:rFonts w:ascii="Fb Reforma Light" w:hAnsi="Fb Reforma Light" w:cs="Fb Reforma Light"/>
+          <w:color w:val="0070C0"/>
+          <w:sz w:val="32"/>
+          <w:szCs w:val="32"/>
+          <w:rtl/>
+        </w:rPr>
+        <w:t>–</w:t>
+      </w:r>
+      <w:r>
+        <w:rPr>
+          <w:rFonts w:ascii="Fb Reforma Light" w:hAnsi="Fb Reforma Light" w:cs="Fb Reforma Light" w:hint="cs"/>
+          <w:color w:val="0070C0"/>
+          <w:sz w:val="32"/>
+          <w:szCs w:val="32"/>
+          <w:rtl/>
+        </w:rPr>
+        <w:t xml:space="preserve"> קל</w:t>
+      </w:r>
       <w:bookmarkStart w:id="0" w:name="_GoBack"/>
       <w:bookmarkEnd w:id="0"/>
-    </w:p>
-    <w:p>
-      <w:pPr>
-        <w:rPr>
-          <w:rFonts w:ascii="Fb Reforma Light" w:hAnsi="Fb Reforma Light" w:cs="Fb Reforma Light"/>
-          <w:sz w:val="32"/>
-          <w:szCs w:val="32"/>
-        </w:rPr>
-      </w:pPr>
-    </w:p>
-    <w:p>
-      <w:pPr>
-        <w:rPr>
-          <w:rFonts w:ascii="Fb Reforma" w:hAnsi="Fb Reforma" w:cs="Fb Reforma"/>
-          <w:sz w:val="36"/>
-          <w:szCs w:val="36"/>
-          <w:rtl/>
-        </w:rPr>
-      </w:pPr>
-      <w:r>
-        <w:rPr>
-          <w:rFonts w:ascii="Fb Reforma" w:hAnsi="Fb Reforma" w:cs="Fb Reforma" w:hint="cs"/>
-          <w:sz w:val="36"/>
-          <w:szCs w:val="36"/>
-          <w:rtl/>
-        </w:rPr>
-        <w:t xml:space="preserve">דף של כל השירים </w:t>
-      </w:r>
-      <w:r>
-        <w:rPr>
-          <w:rFonts w:ascii="Fb Reforma" w:hAnsi="Fb Reforma" w:cs="Fb Reforma"/>
-          <w:sz w:val="36"/>
-          <w:szCs w:val="36"/>
-          <w:rtl/>
-        </w:rPr>
-        <w:t>–</w:t>
-      </w:r>
-    </w:p>
-    <w:p>
-      <w:pPr>
-        <w:rPr>
-          <w:rFonts w:ascii="Fb Reforma Light" w:hAnsi="Fb Reforma Light" w:cs="Fb Reforma Light"/>
-          <w:color w:val="70AD47" w:themeColor="accent6"/>
-          <w:sz w:val="32"/>
-          <w:szCs w:val="32"/>
-          <w:rtl/>
-        </w:rPr>
-      </w:pPr>
-      <w:r>
-        <w:rPr>
-          <w:rFonts w:ascii="Fb Reforma Light" w:hAnsi="Fb Reforma Light" w:cs="Fb Reforma Light" w:hint="cs"/>
-          <w:color w:val="70AD47" w:themeColor="accent6"/>
-          <w:sz w:val="32"/>
-          <w:szCs w:val="32"/>
-          <w:rtl/>
-        </w:rPr>
-        <w:t>שהשם של השיר יזוז עד הסוף...</w:t>
-      </w:r>
-    </w:p>
-    <w:p>
-      <w:pPr>
-        <w:rPr>
-          <w:rFonts w:ascii="Fb Reforma Light" w:hAnsi="Fb Reforma Light" w:cs="Fb Reforma Light"/>
-          <w:color w:val="FF0000"/>
-          <w:sz w:val="32"/>
-          <w:szCs w:val="32"/>
-          <w:rtl/>
-        </w:rPr>
-      </w:pPr>
-      <w:r>
-        <w:rPr>
-          <w:rFonts w:ascii="Fb Reforma Light" w:hAnsi="Fb Reforma Light" w:cs="Fb Reforma Light" w:hint="cs"/>
-          <w:color w:val="FF0000"/>
-          <w:sz w:val="32"/>
-          <w:szCs w:val="32"/>
-          <w:rtl/>
-        </w:rPr>
-        <w:t>לסדר את החיפוש הראשי.</w:t>
-      </w:r>
-      <w:r>
-        <w:rPr>
-          <w:rFonts w:ascii="Fb Reforma Light" w:hAnsi="Fb Reforma Light" w:cs="Fb Reforma Light" w:hint="cs"/>
-          <w:color w:val="FF0000"/>
-          <w:sz w:val="32"/>
-          <w:szCs w:val="32"/>
-          <w:rtl/>
-        </w:rPr>
-        <w:t xml:space="preserve"> (צריך לחשוב ביחד איך עושים.)</w:t>
-      </w:r>
-    </w:p>
-    <w:p>
-      <w:pPr>
-        <w:rPr>
-          <w:rFonts w:ascii="Fb Reforma Light" w:hAnsi="Fb Reforma Light" w:cs="Fb Reforma Light"/>
-          <w:sz w:val="32"/>
-          <w:szCs w:val="32"/>
-          <w:rtl/>
-        </w:rPr>
-      </w:pPr>
-      <w:r>
-        <w:rPr>
-          <w:rFonts w:ascii="Fb Reforma Light" w:hAnsi="Fb Reforma Light" w:cs="Fb Reforma Light" w:hint="cs"/>
-          <w:sz w:val="32"/>
-          <w:szCs w:val="32"/>
-          <w:rtl/>
-        </w:rPr>
-        <w:t>לסדר ש</w:t>
-      </w:r>
-      <w:r>
-        <w:rPr>
-          <w:rFonts w:ascii="Fb Reforma Light" w:hAnsi="Fb Reforma Light" w:cs="Fb Reforma Light" w:hint="cs"/>
-          <w:sz w:val="32"/>
-          <w:szCs w:val="32"/>
-          <w:rtl/>
-        </w:rPr>
-        <w:t>י</w:t>
-      </w:r>
-      <w:r>
-        <w:rPr>
-          <w:rFonts w:ascii="Fb Reforma Light" w:hAnsi="Fb Reforma Light" w:cs="Fb Reforma Light" w:hint="cs"/>
-          <w:sz w:val="32"/>
-          <w:szCs w:val="32"/>
-          <w:rtl/>
-        </w:rPr>
-        <w:t>מיין לפי מה שבוחרים ויסמן את האופציה שנבחרה.</w:t>
-      </w:r>
-    </w:p>
-    <w:p>
-      <w:pPr>
-        <w:rPr>
-          <w:rFonts w:ascii="Fb Reforma Light" w:hAnsi="Fb Reforma Light" w:cs="Fb Reforma Light"/>
-          <w:sz w:val="32"/>
-          <w:szCs w:val="32"/>
-          <w:rtl/>
-        </w:rPr>
-      </w:pPr>
-      <w:r>
-        <w:rPr>
-          <w:rFonts w:ascii="Fb Reforma Light" w:hAnsi="Fb Reforma Light" w:cs="Fb Reforma Light" w:hint="cs"/>
-          <w:sz w:val="32"/>
-          <w:szCs w:val="32"/>
-          <w:rtl/>
-        </w:rPr>
-        <w:t xml:space="preserve">לסדר </w:t>
-      </w:r>
-      <w:r>
-        <w:rPr>
-          <w:rFonts w:ascii="Fb Reforma Light" w:hAnsi="Fb Reforma Light" w:cs="Fb Reforma Light"/>
-          <w:sz w:val="32"/>
-          <w:szCs w:val="32"/>
-          <w:rtl/>
-        </w:rPr>
-        <w:t>–</w:t>
-      </w:r>
-      <w:r>
-        <w:rPr>
-          <w:rFonts w:ascii="Fb Reforma Light" w:hAnsi="Fb Reforma Light" w:cs="Fb Reforma Light" w:hint="cs"/>
-          <w:sz w:val="32"/>
-          <w:szCs w:val="32"/>
-          <w:rtl/>
-        </w:rPr>
-        <w:t xml:space="preserve"> סדר עולה/ יורד.</w:t>
-      </w:r>
-    </w:p>
-    <w:p>
-      <w:pPr>
-        <w:rPr>
-          <w:rFonts w:ascii="Fb Reforma Light" w:hAnsi="Fb Reforma Light" w:cs="Fb Reforma Light"/>
-          <w:sz w:val="32"/>
-          <w:szCs w:val="32"/>
-          <w:rtl/>
-        </w:rPr>
-      </w:pPr>
-      <w:r>
-        <w:rPr>
-          <w:rFonts w:ascii="Fb Reforma Light" w:hAnsi="Fb Reforma Light" w:cs="Fb Reforma Light" w:hint="cs"/>
-          <w:sz w:val="32"/>
-          <w:szCs w:val="32"/>
-          <w:rtl/>
-        </w:rPr>
-        <w:t xml:space="preserve">שיהיה כתוב איפשהו </w:t>
-      </w:r>
-      <w:r>
-        <w:rPr>
-          <w:rFonts w:ascii="Fb Reforma Light" w:hAnsi="Fb Reforma Light" w:cs="Fb Reforma Light"/>
-          <w:sz w:val="32"/>
-          <w:szCs w:val="32"/>
-          <w:rtl/>
-        </w:rPr>
-        <w:t>–</w:t>
-      </w:r>
-      <w:r>
-        <w:rPr>
-          <w:rFonts w:ascii="Fb Reforma Light" w:hAnsi="Fb Reforma Light" w:cs="Fb Reforma Light" w:hint="cs"/>
-          <w:sz w:val="32"/>
-          <w:szCs w:val="32"/>
-          <w:rtl/>
-        </w:rPr>
-        <w:t xml:space="preserve"> שם השיר.</w:t>
-      </w:r>
-    </w:p>
-    <w:p>
-      <w:pPr>
-        <w:rPr>
-          <w:rFonts w:ascii="Fb Reforma Light" w:hAnsi="Fb Reforma Light" w:cs="Fb Reforma Light"/>
-          <w:sz w:val="32"/>
-          <w:szCs w:val="32"/>
-          <w:rtl/>
-        </w:rPr>
-      </w:pPr>
-      <w:r>
-        <w:rPr>
-          <w:rFonts w:ascii="Fb Reforma Light" w:hAnsi="Fb Reforma Light" w:cs="Fb Reforma Light" w:hint="cs"/>
-          <w:sz w:val="32"/>
-          <w:szCs w:val="32"/>
-          <w:rtl/>
-        </w:rPr>
-        <w:t xml:space="preserve">להחליף </w:t>
-      </w:r>
-      <w:r>
-        <w:rPr>
-          <w:rFonts w:ascii="Fb Reforma Light" w:hAnsi="Fb Reforma Light" w:cs="Fb Reforma Light"/>
-          <w:sz w:val="32"/>
-          <w:szCs w:val="32"/>
-          <w:rtl/>
-        </w:rPr>
-        <w:t>–</w:t>
-      </w:r>
-      <w:r>
-        <w:rPr>
-          <w:rFonts w:ascii="Fb Reforma Light" w:hAnsi="Fb Reforma Light" w:cs="Fb Reforma Light" w:hint="cs"/>
-          <w:sz w:val="32"/>
-          <w:szCs w:val="32"/>
-          <w:rtl/>
-        </w:rPr>
-        <w:t xml:space="preserve"> קליפים אחרונים בהופעות.</w:t>
+      <w:r>
+        <w:rPr>
+          <w:rFonts w:ascii="Fb Reforma Light" w:hAnsi="Fb Reforma Light" w:cs="Fb Reforma Light" w:hint="cs"/>
+          <w:color w:val="0070C0"/>
+          <w:sz w:val="32"/>
+          <w:szCs w:val="32"/>
+          <w:rtl/>
+        </w:rPr>
+        <w:t>יפים אחרונים בהופעות.</w:t>
       </w:r>
     </w:p>
     <w:p>

</xml_diff>

<commit_message>
Update work summary only bsd!
</commit_message>
<xml_diff>
--- a/דף סיכום העבודה.docx
+++ b/דף סיכום העבודה.docx
@@ -929,14 +929,16 @@
       <w:pPr>
         <w:rPr>
           <w:rFonts w:ascii="Fb Reforma Light" w:hAnsi="Fb Reforma Light" w:cs="Fb Reforma Light"/>
-          <w:sz w:val="32"/>
-          <w:szCs w:val="32"/>
-          <w:rtl/>
-        </w:rPr>
-      </w:pPr>
-      <w:r>
-        <w:rPr>
-          <w:rFonts w:ascii="Fb Reforma Light" w:hAnsi="Fb Reforma Light" w:cs="Fb Reforma Light" w:hint="cs"/>
+          <w:color w:val="A6A6A6" w:themeColor="background1" w:themeShade="A6"/>
+          <w:sz w:val="32"/>
+          <w:szCs w:val="32"/>
+          <w:rtl/>
+        </w:rPr>
+      </w:pPr>
+      <w:r>
+        <w:rPr>
+          <w:rFonts w:ascii="Fb Reforma Light" w:hAnsi="Fb Reforma Light" w:cs="Fb Reforma Light" w:hint="cs"/>
+          <w:color w:val="A6A6A6" w:themeColor="background1" w:themeShade="A6"/>
           <w:sz w:val="32"/>
           <w:szCs w:val="32"/>
           <w:rtl/>
@@ -1063,14 +1065,16 @@
       <w:pPr>
         <w:rPr>
           <w:rFonts w:ascii="Fb Reforma Light" w:hAnsi="Fb Reforma Light" w:cs="Fb Reforma Light"/>
-          <w:sz w:val="32"/>
-          <w:szCs w:val="32"/>
-          <w:rtl/>
-        </w:rPr>
-      </w:pPr>
-      <w:r>
-        <w:rPr>
-          <w:rFonts w:ascii="Fb Reforma Light" w:hAnsi="Fb Reforma Light" w:cs="Fb Reforma Light" w:hint="cs"/>
+          <w:color w:val="A6A6A6" w:themeColor="background1" w:themeShade="A6"/>
+          <w:sz w:val="32"/>
+          <w:szCs w:val="32"/>
+          <w:rtl/>
+        </w:rPr>
+      </w:pPr>
+      <w:r>
+        <w:rPr>
+          <w:rFonts w:ascii="Fb Reforma Light" w:hAnsi="Fb Reforma Light" w:cs="Fb Reforma Light" w:hint="cs"/>
+          <w:color w:val="A6A6A6" w:themeColor="background1" w:themeShade="A6"/>
           <w:sz w:val="32"/>
           <w:szCs w:val="32"/>
           <w:rtl/>
@@ -1471,14 +1475,16 @@
       <w:pPr>
         <w:rPr>
           <w:rFonts w:ascii="Cambria" w:hAnsi="Cambria" w:cs="Fb Reforma Light"/>
-          <w:sz w:val="32"/>
-          <w:szCs w:val="32"/>
-          <w:rtl/>
-        </w:rPr>
-      </w:pPr>
-      <w:r>
-        <w:rPr>
-          <w:rFonts w:ascii="Cambria" w:hAnsi="Cambria" w:cs="Fb Reforma Light" w:hint="cs"/>
+          <w:color w:val="FFC000" w:themeColor="accent4"/>
+          <w:sz w:val="32"/>
+          <w:szCs w:val="32"/>
+          <w:rtl/>
+        </w:rPr>
+      </w:pPr>
+      <w:r>
+        <w:rPr>
+          <w:rFonts w:ascii="Cambria" w:hAnsi="Cambria" w:cs="Fb Reforma Light" w:hint="cs"/>
+          <w:color w:val="FFC000" w:themeColor="accent4"/>
           <w:sz w:val="32"/>
           <w:szCs w:val="32"/>
           <w:rtl/>
@@ -1511,14 +1517,16 @@
       <w:pPr>
         <w:rPr>
           <w:rFonts w:ascii="Cambria" w:hAnsi="Cambria" w:cs="Fb Reforma Light"/>
-          <w:sz w:val="32"/>
-          <w:szCs w:val="32"/>
-          <w:rtl/>
-        </w:rPr>
-      </w:pPr>
-      <w:r>
-        <w:rPr>
-          <w:rFonts w:ascii="Cambria" w:hAnsi="Cambria" w:cs="Fb Reforma Light" w:hint="cs"/>
+          <w:color w:val="FF0000"/>
+          <w:sz w:val="32"/>
+          <w:szCs w:val="32"/>
+          <w:rtl/>
+        </w:rPr>
+      </w:pPr>
+      <w:r>
+        <w:rPr>
+          <w:rFonts w:ascii="Cambria" w:hAnsi="Cambria" w:cs="Fb Reforma Light" w:hint="cs"/>
+          <w:color w:val="FF0000"/>
           <w:sz w:val="32"/>
           <w:szCs w:val="32"/>
           <w:rtl/>
@@ -1530,14 +1538,16 @@
       <w:pPr>
         <w:rPr>
           <w:rFonts w:ascii="Cambria" w:hAnsi="Cambria" w:cs="Fb Reforma Light"/>
-          <w:sz w:val="32"/>
-          <w:szCs w:val="32"/>
-          <w:rtl/>
-        </w:rPr>
-      </w:pPr>
-      <w:r>
-        <w:rPr>
-          <w:rFonts w:ascii="Cambria" w:hAnsi="Cambria" w:cs="Fb Reforma Light" w:hint="cs"/>
+          <w:color w:val="FF0000"/>
+          <w:sz w:val="32"/>
+          <w:szCs w:val="32"/>
+          <w:rtl/>
+        </w:rPr>
+      </w:pPr>
+      <w:r>
+        <w:rPr>
+          <w:rFonts w:ascii="Cambria" w:hAnsi="Cambria" w:cs="Fb Reforma Light" w:hint="cs"/>
+          <w:color w:val="FF0000"/>
           <w:sz w:val="32"/>
           <w:szCs w:val="32"/>
           <w:rtl/>
@@ -1554,6 +1564,119 @@
           <w:rtl/>
         </w:rPr>
       </w:pPr>
+    </w:p>
+    <w:p>
+      <w:pPr>
+        <w:rPr>
+          <w:rFonts w:ascii="Cambria" w:hAnsi="Cambria" w:cs="Fb Reforma Light"/>
+          <w:b/>
+          <w:bCs/>
+          <w:sz w:val="32"/>
+          <w:szCs w:val="32"/>
+        </w:rPr>
+      </w:pPr>
+      <w:r>
+        <w:rPr>
+          <w:rFonts w:ascii="Cambria" w:hAnsi="Cambria" w:cs="Fb Reforma Light"/>
+          <w:b/>
+          <w:bCs/>
+          <w:sz w:val="32"/>
+          <w:szCs w:val="32"/>
+          <w:rtl/>
+        </w:rPr>
+        <w:t xml:space="preserve">מה שנשאר לנו לדעתי באזור </w:t>
+      </w:r>
+      <w:r>
+        <w:rPr>
+          <w:rFonts w:ascii="Cambria" w:hAnsi="Cambria" w:cs="Fb Reforma Light" w:hint="cs"/>
+          <w:b/>
+          <w:bCs/>
+          <w:sz w:val="32"/>
+          <w:szCs w:val="32"/>
+          <w:rtl/>
+        </w:rPr>
+        <w:t>הכללי-</w:t>
+      </w:r>
+    </w:p>
+    <w:p>
+      <w:pPr>
+        <w:rPr>
+          <w:rFonts w:ascii="Cambria" w:hAnsi="Cambria" w:cs="Fb Reforma Light" w:hint="cs"/>
+          <w:color w:val="70AD47" w:themeColor="accent6"/>
+          <w:sz w:val="32"/>
+          <w:szCs w:val="32"/>
+          <w:rtl/>
+        </w:rPr>
+      </w:pPr>
+      <w:r>
+        <w:rPr>
+          <w:rFonts w:ascii="Cambria" w:hAnsi="Cambria" w:cs="Fb Reforma Light" w:hint="cs"/>
+          <w:color w:val="70AD47" w:themeColor="accent6"/>
+          <w:sz w:val="32"/>
+          <w:szCs w:val="32"/>
+          <w:rtl/>
+        </w:rPr>
+        <w:t xml:space="preserve">1. </w:t>
+      </w:r>
+      <w:r>
+        <w:rPr>
+          <w:rFonts w:ascii="Cambria" w:hAnsi="Cambria" w:cs="Fb Reforma Light"/>
+          <w:color w:val="70AD47" w:themeColor="accent6"/>
+          <w:sz w:val="32"/>
+          <w:szCs w:val="32"/>
+          <w:rtl/>
+        </w:rPr>
+        <w:t>ל</w:t>
+      </w:r>
+      <w:r>
+        <w:rPr>
+          <w:rFonts w:ascii="Cambria" w:hAnsi="Cambria" w:cs="Fb Reforma Light" w:hint="cs"/>
+          <w:color w:val="70AD47" w:themeColor="accent6"/>
+          <w:sz w:val="32"/>
+          <w:szCs w:val="32"/>
+          <w:rtl/>
+        </w:rPr>
+        <w:t>הוריד</w:t>
+      </w:r>
+      <w:r>
+        <w:rPr>
+          <w:rFonts w:ascii="Cambria" w:hAnsi="Cambria" w:cs="Fb Reforma Light"/>
+          <w:color w:val="70AD47" w:themeColor="accent6"/>
+          <w:sz w:val="32"/>
+          <w:szCs w:val="32"/>
+          <w:rtl/>
+        </w:rPr>
+        <w:t xml:space="preserve"> את החיפוש שב</w:t>
+      </w:r>
+      <w:r>
+        <w:rPr>
+          <w:rFonts w:ascii="Cambria" w:hAnsi="Cambria" w:cs="Fb Reforma Light"/>
+          <w:color w:val="70AD47" w:themeColor="accent6"/>
+          <w:sz w:val="32"/>
+          <w:szCs w:val="32"/>
+        </w:rPr>
+        <w:t xml:space="preserve">.side </w:t>
+      </w:r>
+      <w:proofErr w:type="spellStart"/>
+      <w:r>
+        <w:rPr>
+          <w:rFonts w:ascii="Cambria" w:hAnsi="Cambria" w:cs="Fb Reforma Light"/>
+          <w:color w:val="70AD47" w:themeColor="accent6"/>
+          <w:sz w:val="32"/>
+          <w:szCs w:val="32"/>
+        </w:rPr>
+        <w:t>nav</w:t>
+      </w:r>
+      <w:proofErr w:type="spellEnd"/>
+      <w:r>
+        <w:rPr>
+          <w:rFonts w:ascii="Cambria" w:hAnsi="Cambria" w:cs="Fb Reforma Light"/>
+          <w:color w:val="70AD47" w:themeColor="accent6"/>
+          <w:sz w:val="32"/>
+          <w:szCs w:val="32"/>
+        </w:rPr>
+        <w:t>-</w:t>
+      </w:r>
       <w:bookmarkStart w:id="0" w:name="_GoBack"/>
       <w:bookmarkEnd w:id="0"/>
     </w:p>
@@ -1561,98 +1684,15 @@
       <w:pPr>
         <w:rPr>
           <w:rFonts w:ascii="Cambria" w:hAnsi="Cambria" w:cs="Fb Reforma Light"/>
-          <w:b/>
-          <w:bCs/>
-          <w:sz w:val="32"/>
-          <w:szCs w:val="32"/>
-        </w:rPr>
-      </w:pPr>
-      <w:r>
-        <w:rPr>
-          <w:rFonts w:ascii="Cambria" w:hAnsi="Cambria" w:cs="Fb Reforma Light"/>
-          <w:b/>
-          <w:bCs/>
-          <w:sz w:val="32"/>
-          <w:szCs w:val="32"/>
-          <w:rtl/>
-        </w:rPr>
-        <w:t xml:space="preserve">מה שנשאר לנו לדעתי באזור </w:t>
-      </w:r>
-      <w:r>
-        <w:rPr>
-          <w:rFonts w:ascii="Cambria" w:hAnsi="Cambria" w:cs="Fb Reforma Light" w:hint="cs"/>
-          <w:b/>
-          <w:bCs/>
-          <w:sz w:val="32"/>
-          <w:szCs w:val="32"/>
-          <w:rtl/>
-        </w:rPr>
-        <w:t>הכללי-</w:t>
-      </w:r>
-    </w:p>
-    <w:p>
-      <w:pPr>
-        <w:rPr>
-          <w:rFonts w:ascii="Cambria" w:hAnsi="Cambria" w:cs="Fb Reforma Light"/>
-          <w:sz w:val="32"/>
-          <w:szCs w:val="32"/>
-        </w:rPr>
-      </w:pPr>
-      <w:r>
-        <w:rPr>
-          <w:rFonts w:ascii="Cambria" w:hAnsi="Cambria" w:cs="Fb Reforma Light" w:hint="cs"/>
-          <w:sz w:val="32"/>
-          <w:szCs w:val="32"/>
-          <w:rtl/>
-        </w:rPr>
-        <w:t xml:space="preserve">1. </w:t>
-      </w:r>
-      <w:r>
-        <w:rPr>
-          <w:rFonts w:ascii="Cambria" w:hAnsi="Cambria" w:cs="Fb Reforma Light"/>
-          <w:sz w:val="32"/>
-          <w:szCs w:val="32"/>
-          <w:rtl/>
-        </w:rPr>
-        <w:t>לסדר את החיפוש שב</w:t>
-      </w:r>
-      <w:r>
-        <w:rPr>
-          <w:rFonts w:ascii="Cambria" w:hAnsi="Cambria" w:cs="Fb Reforma Light"/>
-          <w:sz w:val="32"/>
-          <w:szCs w:val="32"/>
-        </w:rPr>
-        <w:t xml:space="preserve">-side nav </w:t>
-      </w:r>
-      <w:r>
-        <w:rPr>
-          <w:rFonts w:ascii="Cambria" w:hAnsi="Cambria" w:cs="Fb Reforma Light"/>
-          <w:sz w:val="32"/>
-          <w:szCs w:val="32"/>
-          <w:rtl/>
-        </w:rPr>
-        <w:t>לחשוב מה לעשות איתו, מה בדיוק יהיה שם ואיך הוא יוצג</w:t>
-      </w:r>
-      <w:r>
-        <w:rPr>
-          <w:rFonts w:ascii="Cambria" w:hAnsi="Cambria" w:cs="Fb Reforma Light"/>
-          <w:sz w:val="32"/>
-          <w:szCs w:val="32"/>
-        </w:rPr>
-        <w:t>..</w:t>
-      </w:r>
-    </w:p>
-    <w:p>
-      <w:pPr>
-        <w:rPr>
-          <w:rFonts w:ascii="Cambria" w:hAnsi="Cambria" w:cs="Fb Reforma Light"/>
-          <w:sz w:val="32"/>
-          <w:szCs w:val="32"/>
-        </w:rPr>
-      </w:pPr>
-      <w:r>
-        <w:rPr>
-          <w:rFonts w:ascii="Cambria" w:hAnsi="Cambria" w:cs="Fb Reforma Light" w:hint="cs"/>
+          <w:color w:val="FF0000"/>
+          <w:sz w:val="32"/>
+          <w:szCs w:val="32"/>
+        </w:rPr>
+      </w:pPr>
+      <w:r>
+        <w:rPr>
+          <w:rFonts w:ascii="Cambria" w:hAnsi="Cambria" w:cs="Fb Reforma Light" w:hint="cs"/>
+          <w:color w:val="FF0000"/>
           <w:sz w:val="32"/>
           <w:szCs w:val="32"/>
           <w:rtl/>
@@ -1662,6 +1702,7 @@
       <w:r>
         <w:rPr>
           <w:rFonts w:ascii="Cambria" w:hAnsi="Cambria" w:cs="Fb Reforma Light"/>
+          <w:color w:val="FF0000"/>
           <w:sz w:val="32"/>
           <w:szCs w:val="32"/>
           <w:rtl/>
@@ -1671,6 +1712,7 @@
       <w:r>
         <w:rPr>
           <w:rFonts w:ascii="Cambria" w:hAnsi="Cambria" w:cs="Fb Reforma Light" w:hint="cs"/>
+          <w:color w:val="FF0000"/>
           <w:sz w:val="32"/>
           <w:szCs w:val="32"/>
           <w:rtl/>
@@ -1680,6 +1722,7 @@
       <w:r>
         <w:rPr>
           <w:rFonts w:ascii="Cambria" w:hAnsi="Cambria" w:cs="Fb Reforma Light"/>
+          <w:color w:val="FF0000"/>
           <w:sz w:val="32"/>
           <w:szCs w:val="32"/>
           <w:rtl/>
@@ -1689,6 +1732,7 @@
       <w:r>
         <w:rPr>
           <w:rFonts w:ascii="Cambria" w:hAnsi="Cambria" w:cs="Fb Reforma Light" w:hint="cs"/>
+          <w:color w:val="FF0000"/>
           <w:sz w:val="32"/>
           <w:szCs w:val="32"/>
           <w:rtl/>
@@ -1698,6 +1742,7 @@
       <w:r>
         <w:rPr>
           <w:rFonts w:ascii="Cambria" w:hAnsi="Cambria" w:cs="Fb Reforma Light"/>
+          <w:color w:val="FF0000"/>
           <w:sz w:val="32"/>
           <w:szCs w:val="32"/>
           <w:rtl/>
@@ -1709,13 +1754,15 @@
       <w:pPr>
         <w:rPr>
           <w:rFonts w:ascii="Cambria" w:hAnsi="Cambria" w:cs="Fb Reforma Light"/>
-          <w:sz w:val="32"/>
-          <w:szCs w:val="32"/>
-        </w:rPr>
-      </w:pPr>
-      <w:r>
-        <w:rPr>
-          <w:rFonts w:ascii="Cambria" w:hAnsi="Cambria" w:cs="Fb Reforma Light" w:hint="cs"/>
+          <w:color w:val="0070C0"/>
+          <w:sz w:val="32"/>
+          <w:szCs w:val="32"/>
+        </w:rPr>
+      </w:pPr>
+      <w:r>
+        <w:rPr>
+          <w:rFonts w:ascii="Cambria" w:hAnsi="Cambria" w:cs="Fb Reforma Light" w:hint="cs"/>
+          <w:color w:val="0070C0"/>
           <w:sz w:val="32"/>
           <w:szCs w:val="32"/>
           <w:rtl/>
@@ -1725,6 +1772,7 @@
       <w:r>
         <w:rPr>
           <w:rFonts w:ascii="Cambria" w:hAnsi="Cambria" w:cs="Fb Reforma Light"/>
+          <w:color w:val="0070C0"/>
           <w:sz w:val="32"/>
           <w:szCs w:val="32"/>
           <w:rtl/>
@@ -1736,13 +1784,15 @@
       <w:pPr>
         <w:rPr>
           <w:rFonts w:ascii="Cambria" w:hAnsi="Cambria" w:cs="Fb Reforma Light"/>
-          <w:sz w:val="32"/>
-          <w:szCs w:val="32"/>
-        </w:rPr>
-      </w:pPr>
-      <w:r>
-        <w:rPr>
-          <w:rFonts w:ascii="Cambria" w:hAnsi="Cambria" w:cs="Fb Reforma Light" w:hint="cs"/>
+          <w:color w:val="FF0000"/>
+          <w:sz w:val="32"/>
+          <w:szCs w:val="32"/>
+        </w:rPr>
+      </w:pPr>
+      <w:r>
+        <w:rPr>
+          <w:rFonts w:ascii="Cambria" w:hAnsi="Cambria" w:cs="Fb Reforma Light" w:hint="cs"/>
+          <w:color w:val="FF0000"/>
           <w:sz w:val="32"/>
           <w:szCs w:val="32"/>
           <w:rtl/>
@@ -1752,6 +1802,7 @@
       <w:r>
         <w:rPr>
           <w:rFonts w:ascii="Cambria" w:hAnsi="Cambria" w:cs="Fb Reforma Light"/>
+          <w:color w:val="FF0000"/>
           <w:sz w:val="32"/>
           <w:szCs w:val="32"/>
         </w:rPr>
@@ -1760,6 +1811,7 @@
       <w:r>
         <w:rPr>
           <w:rFonts w:ascii="Cambria" w:hAnsi="Cambria" w:cs="Fb Reforma Light"/>
+          <w:color w:val="FF0000"/>
           <w:sz w:val="32"/>
           <w:szCs w:val="32"/>
           <w:rtl/>
@@ -1769,6 +1821,7 @@
       <w:r>
         <w:rPr>
           <w:rFonts w:ascii="Cambria" w:hAnsi="Cambria" w:cs="Fb Reforma Light"/>
+          <w:color w:val="FF0000"/>
           <w:sz w:val="32"/>
           <w:szCs w:val="32"/>
         </w:rPr>
@@ -1779,13 +1832,15 @@
       <w:pPr>
         <w:rPr>
           <w:rFonts w:ascii="Cambria" w:hAnsi="Cambria" w:cs="Fb Reforma Light"/>
-          <w:sz w:val="32"/>
-          <w:szCs w:val="32"/>
-        </w:rPr>
-      </w:pPr>
-      <w:r>
-        <w:rPr>
-          <w:rFonts w:ascii="Cambria" w:hAnsi="Cambria" w:cs="Fb Reforma Light" w:hint="cs"/>
+          <w:color w:val="A6A6A6" w:themeColor="background1" w:themeShade="A6"/>
+          <w:sz w:val="32"/>
+          <w:szCs w:val="32"/>
+        </w:rPr>
+      </w:pPr>
+      <w:r>
+        <w:rPr>
+          <w:rFonts w:ascii="Cambria" w:hAnsi="Cambria" w:cs="Fb Reforma Light" w:hint="cs"/>
+          <w:color w:val="A6A6A6" w:themeColor="background1" w:themeShade="A6"/>
           <w:sz w:val="32"/>
           <w:szCs w:val="32"/>
           <w:rtl/>
@@ -1795,6 +1850,7 @@
       <w:r>
         <w:rPr>
           <w:rFonts w:ascii="Cambria" w:hAnsi="Cambria" w:cs="Fb Reforma Light"/>
+          <w:color w:val="A6A6A6" w:themeColor="background1" w:themeShade="A6"/>
           <w:sz w:val="32"/>
           <w:szCs w:val="32"/>
         </w:rPr>
@@ -1803,6 +1859,7 @@
       <w:r>
         <w:rPr>
           <w:rFonts w:ascii="Cambria" w:hAnsi="Cambria" w:cs="Fb Reforma Light"/>
+          <w:color w:val="A6A6A6" w:themeColor="background1" w:themeShade="A6"/>
           <w:sz w:val="32"/>
           <w:szCs w:val="32"/>
           <w:rtl/>
@@ -1812,6 +1869,7 @@
       <w:r>
         <w:rPr>
           <w:rFonts w:ascii="Cambria" w:hAnsi="Cambria" w:cs="Fb Reforma Light"/>
+          <w:color w:val="A6A6A6" w:themeColor="background1" w:themeShade="A6"/>
           <w:sz w:val="32"/>
           <w:szCs w:val="32"/>
         </w:rPr>
@@ -1872,14 +1930,16 @@
       <w:pPr>
         <w:rPr>
           <w:rFonts w:ascii="Cambria" w:hAnsi="Cambria" w:cs="Fb Reforma Light"/>
-          <w:sz w:val="32"/>
-          <w:szCs w:val="32"/>
-          <w:rtl/>
-        </w:rPr>
-      </w:pPr>
-      <w:r>
-        <w:rPr>
-          <w:rFonts w:ascii="Cambria" w:hAnsi="Cambria" w:cs="Fb Reforma Light" w:hint="cs"/>
+          <w:color w:val="ED7D31" w:themeColor="accent2"/>
+          <w:sz w:val="32"/>
+          <w:szCs w:val="32"/>
+          <w:rtl/>
+        </w:rPr>
+      </w:pPr>
+      <w:r>
+        <w:rPr>
+          <w:rFonts w:ascii="Cambria" w:hAnsi="Cambria" w:cs="Fb Reforma Light" w:hint="cs"/>
+          <w:color w:val="ED7D31" w:themeColor="accent2"/>
           <w:sz w:val="32"/>
           <w:szCs w:val="32"/>
           <w:rtl/>
@@ -1891,19 +1951,51 @@
       <w:pPr>
         <w:rPr>
           <w:rFonts w:ascii="Cambria" w:hAnsi="Cambria" w:cs="Fb Reforma Light"/>
-          <w:sz w:val="32"/>
-          <w:szCs w:val="32"/>
-          <w:rtl/>
-        </w:rPr>
-      </w:pPr>
-      <w:r>
-        <w:rPr>
-          <w:rFonts w:ascii="Cambria" w:hAnsi="Cambria" w:cs="Fb Reforma Light" w:hint="cs"/>
+          <w:color w:val="FFC000" w:themeColor="accent4"/>
+          <w:sz w:val="32"/>
+          <w:szCs w:val="32"/>
+          <w:rtl/>
+        </w:rPr>
+      </w:pPr>
+      <w:r>
+        <w:rPr>
+          <w:rFonts w:ascii="Cambria" w:hAnsi="Cambria" w:cs="Fb Reforma Light" w:hint="cs"/>
+          <w:color w:val="FFC000" w:themeColor="accent4"/>
           <w:sz w:val="32"/>
           <w:szCs w:val="32"/>
           <w:rtl/>
         </w:rPr>
         <w:t>8. לסדר את החיפש חכם</w:t>
+      </w:r>
+    </w:p>
+    <w:p>
+      <w:pPr>
+        <w:rPr>
+          <w:rFonts w:ascii="Arial" w:eastAsia="Times New Roman" w:hAnsi="Arial" w:cs="Arial"/>
+          <w:color w:val="FF0000"/>
+          <w:sz w:val="24"/>
+          <w:szCs w:val="24"/>
+          <w:rtl/>
+        </w:rPr>
+      </w:pPr>
+      <w:r>
+        <w:rPr>
+          <w:rFonts w:ascii="Cambria" w:hAnsi="Cambria" w:cs="Fb Reforma Light" w:hint="cs"/>
+          <w:color w:val="FF0000"/>
+          <w:sz w:val="32"/>
+          <w:szCs w:val="32"/>
+          <w:rtl/>
+        </w:rPr>
+        <w:t xml:space="preserve">9. לסדר את הבעיות עם ה- </w:t>
+      </w:r>
+      <w:r>
+        <w:rPr>
+          <w:rFonts w:ascii="Cambria" w:hAnsi="Cambria" w:cs="Fb Reforma Light"/>
+          <w:color w:val="FF0000"/>
+          <w:sz w:val="32"/>
+          <w:szCs w:val="32"/>
+        </w:rPr>
+        <w:t>mat-video</w:t>
       </w:r>
     </w:p>
     <w:p>
@@ -1913,24 +2005,138 @@
           <w:color w:val="222222"/>
           <w:sz w:val="24"/>
           <w:szCs w:val="24"/>
-        </w:rPr>
-      </w:pPr>
-      <w:r>
-        <w:rPr>
-          <w:rFonts w:ascii="Cambria" w:hAnsi="Cambria" w:cs="Fb Reforma Light" w:hint="cs"/>
-          <w:sz w:val="32"/>
-          <w:szCs w:val="32"/>
-          <w:rtl/>
-        </w:rPr>
-        <w:t xml:space="preserve">9. לסדר את הבעיות עם ה- </w:t>
-      </w:r>
-      <w:r>
-        <w:rPr>
-          <w:rFonts w:ascii="Cambria" w:hAnsi="Cambria" w:cs="Fb Reforma Light"/>
-          <w:sz w:val="32"/>
-          <w:szCs w:val="32"/>
-        </w:rPr>
-        <w:t>mat-video</w:t>
+          <w:rtl/>
+        </w:rPr>
+      </w:pPr>
+    </w:p>
+    <w:p>
+      <w:pPr>
+        <w:rPr>
+          <w:rFonts w:ascii="Arial" w:eastAsia="Times New Roman" w:hAnsi="Arial" w:cs="Arial"/>
+          <w:color w:val="222222"/>
+          <w:sz w:val="24"/>
+          <w:szCs w:val="24"/>
+        </w:rPr>
+      </w:pPr>
+      <w:r>
+        <w:rPr>
+          <w:rFonts w:ascii="Arial" w:eastAsia="Times New Roman" w:hAnsi="Arial" w:cs="Arial" w:hint="cs"/>
+          <w:color w:val="FF0000"/>
+          <w:sz w:val="24"/>
+          <w:szCs w:val="24"/>
+          <w:rtl/>
+        </w:rPr>
+        <w:t>דחוף</w:t>
+      </w:r>
+      <w:r>
+        <w:rPr>
+          <w:rFonts w:ascii="Arial" w:eastAsia="Times New Roman" w:hAnsi="Arial" w:cs="Arial" w:hint="cs"/>
+          <w:color w:val="222222"/>
+          <w:sz w:val="24"/>
+          <w:szCs w:val="24"/>
+          <w:rtl/>
+        </w:rPr>
+        <w:t xml:space="preserve">. </w:t>
+      </w:r>
+      <w:r>
+        <w:rPr>
+          <w:rFonts w:ascii="Arial" w:eastAsia="Times New Roman" w:hAnsi="Arial" w:cs="Arial" w:hint="cs"/>
+          <w:color w:val="0070C0"/>
+          <w:sz w:val="24"/>
+          <w:szCs w:val="24"/>
+          <w:rtl/>
+        </w:rPr>
+        <w:t>לא דחוף בכלל</w:t>
+      </w:r>
+      <w:r>
+        <w:rPr>
+          <w:rFonts w:ascii="Arial" w:eastAsia="Times New Roman" w:hAnsi="Arial" w:cs="Arial" w:hint="cs"/>
+          <w:color w:val="222222"/>
+          <w:sz w:val="24"/>
+          <w:szCs w:val="24"/>
+          <w:rtl/>
+        </w:rPr>
+        <w:t xml:space="preserve">. </w:t>
+      </w:r>
+      <w:r>
+        <w:rPr>
+          <w:rFonts w:ascii="Arial" w:eastAsia="Times New Roman" w:hAnsi="Arial" w:cs="Arial" w:hint="cs"/>
+          <w:color w:val="70AD47" w:themeColor="accent6"/>
+          <w:sz w:val="24"/>
+          <w:szCs w:val="24"/>
+          <w:rtl/>
+        </w:rPr>
+        <w:t>לוקח שניה לעשות</w:t>
+      </w:r>
+      <w:r>
+        <w:rPr>
+          <w:rFonts w:ascii="Arial" w:eastAsia="Times New Roman" w:hAnsi="Arial" w:cs="Arial" w:hint="cs"/>
+          <w:color w:val="222222"/>
+          <w:sz w:val="24"/>
+          <w:szCs w:val="24"/>
+          <w:rtl/>
+        </w:rPr>
+        <w:t xml:space="preserve">. </w:t>
+      </w:r>
+      <w:r>
+        <w:rPr>
+          <w:rFonts w:ascii="Arial" w:eastAsia="Times New Roman" w:hAnsi="Arial" w:cs="Arial" w:hint="cs"/>
+          <w:color w:val="ED7D31" w:themeColor="accent2"/>
+          <w:sz w:val="24"/>
+          <w:szCs w:val="24"/>
+          <w:rtl/>
+        </w:rPr>
+        <w:t>לא כ"כ דחוף</w:t>
+      </w:r>
+      <w:r>
+        <w:rPr>
+          <w:rFonts w:ascii="Arial" w:eastAsia="Times New Roman" w:hAnsi="Arial" w:cs="Arial" w:hint="cs"/>
+          <w:color w:val="222222"/>
+          <w:sz w:val="24"/>
+          <w:szCs w:val="24"/>
+          <w:rtl/>
+        </w:rPr>
+        <w:t xml:space="preserve">. </w:t>
+      </w:r>
+      <w:r>
+        <w:rPr>
+          <w:rFonts w:ascii="Arial" w:eastAsia="Times New Roman" w:hAnsi="Arial" w:cs="Arial" w:hint="cs"/>
+          <w:color w:val="A6A6A6" w:themeColor="background1" w:themeShade="A6"/>
+          <w:sz w:val="24"/>
+          <w:szCs w:val="24"/>
+          <w:rtl/>
+        </w:rPr>
+        <w:t>עשינו</w:t>
+      </w:r>
+      <w:r>
+        <w:rPr>
+          <w:rFonts w:ascii="Arial" w:eastAsia="Times New Roman" w:hAnsi="Arial" w:cs="Arial" w:hint="cs"/>
+          <w:color w:val="222222"/>
+          <w:sz w:val="24"/>
+          <w:szCs w:val="24"/>
+          <w:rtl/>
+        </w:rPr>
+        <w:t xml:space="preserve">. </w:t>
+      </w:r>
+      <w:r>
+        <w:rPr>
+          <w:rFonts w:ascii="Arial" w:eastAsia="Times New Roman" w:hAnsi="Arial" w:cs="Arial" w:hint="cs"/>
+          <w:color w:val="FFC000" w:themeColor="accent4"/>
+          <w:sz w:val="24"/>
+          <w:szCs w:val="24"/>
+          <w:rtl/>
+        </w:rPr>
+        <w:t>אם יהיה זמן נעשה</w:t>
+      </w:r>
+      <w:r>
+        <w:rPr>
+          <w:rFonts w:ascii="Arial" w:eastAsia="Times New Roman" w:hAnsi="Arial" w:cs="Arial" w:hint="cs"/>
+          <w:color w:val="222222"/>
+          <w:sz w:val="24"/>
+          <w:szCs w:val="24"/>
+          <w:rtl/>
+        </w:rPr>
+        <w:t>.</w:t>
       </w:r>
     </w:p>
     <w:sectPr>

</xml_diff>